<commit_message>
operation definition and message format
</commit_message>
<xml_diff>
--- a/documentation/formato_messaggi.docx
+++ b/documentation/formato_messaggi.docx
@@ -84,8 +84,6 @@
         </w:rPr>
         <w:t>:</w:t>
       </w:r>
-      <w:bookmarkStart w:id="0" w:name="_GoBack"/>
-      <w:bookmarkEnd w:id="0"/>
     </w:p>
     <w:tbl>
       <w:tblPr>
@@ -114,6 +112,49 @@
                 <w:szCs w:val="36"/>
               </w:rPr>
               <w:t xml:space="preserve">Username </w:t>
+            </w:r>
+          </w:p>
+        </w:tc>
+      </w:tr>
+    </w:tbl>
+    <w:p>
+      <w:pPr>
+        <w:rPr>
+          <w:sz w:val="36"/>
+          <w:szCs w:val="36"/>
+          <w:lang w:val="en-US"/>
+        </w:rPr>
+      </w:pPr>
+    </w:p>
+    <w:tbl>
+      <w:tblPr>
+        <w:tblStyle w:val="Grigliatabella"/>
+        <w:tblW w:w="0" w:type="auto"/>
+        <w:tblLook w:val="04A0" w:firstRow="1" w:lastRow="0" w:firstColumn="1" w:lastColumn="0" w:noHBand="0" w:noVBand="1"/>
+      </w:tblPr>
+      <w:tblGrid>
+        <w:gridCol w:w="4054"/>
+      </w:tblGrid>
+      <w:tr>
+        <w:tc>
+          <w:tcPr>
+            <w:tcW w:w="4054" w:type="dxa"/>
+          </w:tcPr>
+          <w:p>
+            <w:pPr>
+              <w:rPr>
+                <w:sz w:val="36"/>
+                <w:szCs w:val="36"/>
+                <w:lang w:val="en-US"/>
+              </w:rPr>
+            </w:pPr>
+            <w:r>
+              <w:rPr>
+                <w:sz w:val="36"/>
+                <w:szCs w:val="36"/>
+                <w:lang w:val="en-US"/>
+              </w:rPr>
+              <w:t>Username not registered</w:t>
             </w:r>
           </w:p>
         </w:tc>
@@ -468,6 +509,2221 @@
     <w:p>
       <w:pPr>
         <w:rPr>
+          <w:sz w:val="36"/>
+          <w:szCs w:val="36"/>
+        </w:rPr>
+      </w:pPr>
+    </w:p>
+    <w:p>
+      <w:pPr>
+        <w:rPr>
+          <w:sz w:val="36"/>
+          <w:szCs w:val="36"/>
+        </w:rPr>
+      </w:pPr>
+    </w:p>
+    <w:p>
+      <w:pPr>
+        <w:rPr>
+          <w:b/>
+          <w:sz w:val="36"/>
+          <w:szCs w:val="36"/>
+        </w:rPr>
+      </w:pPr>
+      <w:r>
+        <w:rPr>
+          <w:b/>
+          <w:sz w:val="36"/>
+          <w:szCs w:val="36"/>
+        </w:rPr>
+        <w:t>Upload:</w:t>
+      </w:r>
+    </w:p>
+    <w:tbl>
+      <w:tblPr>
+        <w:tblStyle w:val="Grigliatabella"/>
+        <w:tblW w:w="0" w:type="auto"/>
+        <w:tblLook w:val="04A0" w:firstRow="1" w:lastRow="0" w:firstColumn="1" w:lastColumn="0" w:noHBand="0" w:noVBand="1"/>
+      </w:tblPr>
+      <w:tblGrid>
+        <w:gridCol w:w="691"/>
+        <w:gridCol w:w="1034"/>
+        <w:gridCol w:w="913"/>
+        <w:gridCol w:w="2655"/>
+        <w:gridCol w:w="1678"/>
+        <w:gridCol w:w="941"/>
+      </w:tblGrid>
+      <w:tr>
+        <w:tc>
+          <w:tcPr>
+            <w:tcW w:w="691" w:type="dxa"/>
+          </w:tcPr>
+          <w:p>
+            <w:pPr>
+              <w:rPr>
+                <w:sz w:val="36"/>
+                <w:szCs w:val="36"/>
+              </w:rPr>
+            </w:pPr>
+            <w:r>
+              <w:rPr>
+                <w:sz w:val="36"/>
+                <w:szCs w:val="36"/>
+              </w:rPr>
+              <w:t>IV</w:t>
+            </w:r>
+          </w:p>
+        </w:tc>
+        <w:tc>
+          <w:tcPr>
+            <w:tcW w:w="1034" w:type="dxa"/>
+          </w:tcPr>
+          <w:p>
+            <w:pPr>
+              <w:rPr>
+                <w:sz w:val="36"/>
+                <w:szCs w:val="36"/>
+              </w:rPr>
+            </w:pPr>
+            <w:r>
+              <w:rPr>
+                <w:sz w:val="36"/>
+                <w:szCs w:val="36"/>
+              </w:rPr>
+              <w:t>AAD</w:t>
+            </w:r>
+          </w:p>
+        </w:tc>
+        <w:tc>
+          <w:tcPr>
+            <w:tcW w:w="913" w:type="dxa"/>
+          </w:tcPr>
+          <w:p>
+            <w:pPr>
+              <w:rPr>
+                <w:sz w:val="36"/>
+                <w:szCs w:val="36"/>
+              </w:rPr>
+            </w:pPr>
+            <w:r>
+              <w:rPr>
+                <w:sz w:val="36"/>
+                <w:szCs w:val="36"/>
+              </w:rPr>
+              <w:t>Tag</w:t>
+            </w:r>
+          </w:p>
+        </w:tc>
+        <w:tc>
+          <w:tcPr>
+            <w:tcW w:w="2655" w:type="dxa"/>
+            <w:shd w:val="clear" w:color="auto" w:fill="A8D08D" w:themeFill="accent6" w:themeFillTint="99"/>
+          </w:tcPr>
+          <w:p>
+            <w:pPr>
+              <w:rPr>
+                <w:sz w:val="36"/>
+                <w:szCs w:val="36"/>
+              </w:rPr>
+            </w:pPr>
+            <w:r>
+              <w:rPr>
+                <w:sz w:val="36"/>
+                <w:szCs w:val="36"/>
+              </w:rPr>
+              <w:t xml:space="preserve">Upload </w:t>
+            </w:r>
+            <w:r>
+              <w:rPr>
+                <w:sz w:val="36"/>
+                <w:szCs w:val="36"/>
+                <w:lang w:val="en-US"/>
+              </w:rPr>
+              <w:t>request</w:t>
+            </w:r>
+          </w:p>
+        </w:tc>
+        <w:tc>
+          <w:tcPr>
+            <w:tcW w:w="1678" w:type="dxa"/>
+            <w:shd w:val="clear" w:color="auto" w:fill="A8D08D" w:themeFill="accent6" w:themeFillTint="99"/>
+          </w:tcPr>
+          <w:p>
+            <w:pPr>
+              <w:rPr>
+                <w:sz w:val="36"/>
+                <w:szCs w:val="36"/>
+              </w:rPr>
+            </w:pPr>
+            <w:r>
+              <w:rPr>
+                <w:sz w:val="36"/>
+                <w:szCs w:val="36"/>
+                <w:lang w:val="en-US"/>
+              </w:rPr>
+              <w:t>filename</w:t>
+            </w:r>
+          </w:p>
+        </w:tc>
+        <w:tc>
+          <w:tcPr>
+            <w:tcW w:w="941" w:type="dxa"/>
+            <w:shd w:val="clear" w:color="auto" w:fill="A8D08D" w:themeFill="accent6" w:themeFillTint="99"/>
+          </w:tcPr>
+          <w:p>
+            <w:pPr>
+              <w:rPr>
+                <w:sz w:val="36"/>
+                <w:szCs w:val="36"/>
+                <w:lang w:val="en-US"/>
+              </w:rPr>
+            </w:pPr>
+            <w:r>
+              <w:rPr>
+                <w:sz w:val="36"/>
+                <w:szCs w:val="36"/>
+                <w:lang w:val="en-US"/>
+              </w:rPr>
+              <w:t>size</w:t>
+            </w:r>
+          </w:p>
+        </w:tc>
+      </w:tr>
+    </w:tbl>
+    <w:p>
+      <w:pPr>
+        <w:rPr>
+          <w:sz w:val="36"/>
+          <w:szCs w:val="36"/>
+        </w:rPr>
+      </w:pPr>
+    </w:p>
+    <w:tbl>
+      <w:tblPr>
+        <w:tblStyle w:val="Grigliatabella"/>
+        <w:tblW w:w="0" w:type="auto"/>
+        <w:tblLook w:val="04A0" w:firstRow="1" w:lastRow="0" w:firstColumn="1" w:lastColumn="0" w:noHBand="0" w:noVBand="1"/>
+      </w:tblPr>
+      <w:tblGrid>
+        <w:gridCol w:w="691"/>
+        <w:gridCol w:w="1034"/>
+        <w:gridCol w:w="913"/>
+        <w:gridCol w:w="920"/>
+      </w:tblGrid>
+      <w:tr>
+        <w:tc>
+          <w:tcPr>
+            <w:tcW w:w="691" w:type="dxa"/>
+          </w:tcPr>
+          <w:p>
+            <w:pPr>
+              <w:rPr>
+                <w:sz w:val="36"/>
+                <w:szCs w:val="36"/>
+              </w:rPr>
+            </w:pPr>
+            <w:r>
+              <w:rPr>
+                <w:sz w:val="36"/>
+                <w:szCs w:val="36"/>
+              </w:rPr>
+              <w:lastRenderedPageBreak/>
+              <w:t>IV</w:t>
+            </w:r>
+          </w:p>
+        </w:tc>
+        <w:tc>
+          <w:tcPr>
+            <w:tcW w:w="1034" w:type="dxa"/>
+          </w:tcPr>
+          <w:p>
+            <w:pPr>
+              <w:rPr>
+                <w:sz w:val="36"/>
+                <w:szCs w:val="36"/>
+              </w:rPr>
+            </w:pPr>
+            <w:r>
+              <w:rPr>
+                <w:sz w:val="36"/>
+                <w:szCs w:val="36"/>
+              </w:rPr>
+              <w:t>AAD</w:t>
+            </w:r>
+          </w:p>
+        </w:tc>
+        <w:tc>
+          <w:tcPr>
+            <w:tcW w:w="913" w:type="dxa"/>
+          </w:tcPr>
+          <w:p>
+            <w:pPr>
+              <w:rPr>
+                <w:sz w:val="36"/>
+                <w:szCs w:val="36"/>
+              </w:rPr>
+            </w:pPr>
+            <w:r>
+              <w:rPr>
+                <w:sz w:val="36"/>
+                <w:szCs w:val="36"/>
+              </w:rPr>
+              <w:t>Tag</w:t>
+            </w:r>
+          </w:p>
+        </w:tc>
+        <w:tc>
+          <w:tcPr>
+            <w:tcW w:w="920" w:type="dxa"/>
+            <w:shd w:val="clear" w:color="auto" w:fill="A8D08D" w:themeFill="accent6" w:themeFillTint="99"/>
+          </w:tcPr>
+          <w:p>
+            <w:pPr>
+              <w:rPr>
+                <w:sz w:val="36"/>
+                <w:szCs w:val="36"/>
+              </w:rPr>
+            </w:pPr>
+            <w:r>
+              <w:rPr>
+                <w:sz w:val="36"/>
+                <w:szCs w:val="36"/>
+              </w:rPr>
+              <w:t>Ack</w:t>
+            </w:r>
+          </w:p>
+        </w:tc>
+      </w:tr>
+    </w:tbl>
+    <w:p>
+      <w:pPr>
+        <w:rPr>
+          <w:sz w:val="36"/>
+          <w:szCs w:val="36"/>
+        </w:rPr>
+      </w:pPr>
+    </w:p>
+    <w:tbl>
+      <w:tblPr>
+        <w:tblStyle w:val="Grigliatabella"/>
+        <w:tblW w:w="0" w:type="auto"/>
+        <w:tblLook w:val="04A0" w:firstRow="1" w:lastRow="0" w:firstColumn="1" w:lastColumn="0" w:noHBand="0" w:noVBand="1"/>
+      </w:tblPr>
+      <w:tblGrid>
+        <w:gridCol w:w="691"/>
+        <w:gridCol w:w="1034"/>
+        <w:gridCol w:w="913"/>
+        <w:gridCol w:w="937"/>
+      </w:tblGrid>
+      <w:tr>
+        <w:tc>
+          <w:tcPr>
+            <w:tcW w:w="691" w:type="dxa"/>
+          </w:tcPr>
+          <w:p>
+            <w:pPr>
+              <w:rPr>
+                <w:sz w:val="36"/>
+                <w:szCs w:val="36"/>
+              </w:rPr>
+            </w:pPr>
+            <w:r>
+              <w:rPr>
+                <w:sz w:val="36"/>
+                <w:szCs w:val="36"/>
+              </w:rPr>
+              <w:t>IV</w:t>
+            </w:r>
+          </w:p>
+        </w:tc>
+        <w:tc>
+          <w:tcPr>
+            <w:tcW w:w="1034" w:type="dxa"/>
+          </w:tcPr>
+          <w:p>
+            <w:pPr>
+              <w:rPr>
+                <w:sz w:val="36"/>
+                <w:szCs w:val="36"/>
+              </w:rPr>
+            </w:pPr>
+            <w:r>
+              <w:rPr>
+                <w:sz w:val="36"/>
+                <w:szCs w:val="36"/>
+              </w:rPr>
+              <w:t>AAD</w:t>
+            </w:r>
+          </w:p>
+        </w:tc>
+        <w:tc>
+          <w:tcPr>
+            <w:tcW w:w="913" w:type="dxa"/>
+          </w:tcPr>
+          <w:p>
+            <w:pPr>
+              <w:rPr>
+                <w:sz w:val="36"/>
+                <w:szCs w:val="36"/>
+              </w:rPr>
+            </w:pPr>
+            <w:r>
+              <w:rPr>
+                <w:sz w:val="36"/>
+                <w:szCs w:val="36"/>
+              </w:rPr>
+              <w:t>Tag</w:t>
+            </w:r>
+          </w:p>
+        </w:tc>
+        <w:tc>
+          <w:tcPr>
+            <w:tcW w:w="920" w:type="dxa"/>
+            <w:shd w:val="clear" w:color="auto" w:fill="A8D08D" w:themeFill="accent6" w:themeFillTint="99"/>
+          </w:tcPr>
+          <w:p>
+            <w:pPr>
+              <w:rPr>
+                <w:sz w:val="36"/>
+                <w:szCs w:val="36"/>
+              </w:rPr>
+            </w:pPr>
+            <w:r>
+              <w:rPr>
+                <w:sz w:val="36"/>
+                <w:szCs w:val="36"/>
+              </w:rPr>
+              <w:t>Nack</w:t>
+            </w:r>
+          </w:p>
+        </w:tc>
+      </w:tr>
+    </w:tbl>
+    <w:p>
+      <w:pPr>
+        <w:rPr>
+          <w:sz w:val="36"/>
+          <w:szCs w:val="36"/>
+        </w:rPr>
+      </w:pPr>
+    </w:p>
+    <w:tbl>
+      <w:tblPr>
+        <w:tblStyle w:val="Grigliatabella"/>
+        <w:tblW w:w="0" w:type="auto"/>
+        <w:tblLook w:val="04A0" w:firstRow="1" w:lastRow="0" w:firstColumn="1" w:lastColumn="0" w:noHBand="0" w:noVBand="1"/>
+      </w:tblPr>
+      <w:tblGrid>
+        <w:gridCol w:w="691"/>
+        <w:gridCol w:w="1034"/>
+        <w:gridCol w:w="913"/>
+        <w:gridCol w:w="2128"/>
+      </w:tblGrid>
+      <w:tr>
+        <w:tc>
+          <w:tcPr>
+            <w:tcW w:w="691" w:type="dxa"/>
+          </w:tcPr>
+          <w:p>
+            <w:pPr>
+              <w:rPr>
+                <w:sz w:val="36"/>
+                <w:szCs w:val="36"/>
+              </w:rPr>
+            </w:pPr>
+            <w:r>
+              <w:rPr>
+                <w:sz w:val="36"/>
+                <w:szCs w:val="36"/>
+              </w:rPr>
+              <w:t>IV</w:t>
+            </w:r>
+          </w:p>
+        </w:tc>
+        <w:tc>
+          <w:tcPr>
+            <w:tcW w:w="1034" w:type="dxa"/>
+          </w:tcPr>
+          <w:p>
+            <w:pPr>
+              <w:rPr>
+                <w:sz w:val="36"/>
+                <w:szCs w:val="36"/>
+              </w:rPr>
+            </w:pPr>
+            <w:r>
+              <w:rPr>
+                <w:sz w:val="36"/>
+                <w:szCs w:val="36"/>
+              </w:rPr>
+              <w:t>AAD</w:t>
+            </w:r>
+          </w:p>
+        </w:tc>
+        <w:tc>
+          <w:tcPr>
+            <w:tcW w:w="913" w:type="dxa"/>
+          </w:tcPr>
+          <w:p>
+            <w:pPr>
+              <w:rPr>
+                <w:sz w:val="36"/>
+                <w:szCs w:val="36"/>
+              </w:rPr>
+            </w:pPr>
+            <w:r>
+              <w:rPr>
+                <w:sz w:val="36"/>
+                <w:szCs w:val="36"/>
+              </w:rPr>
+              <w:t>Tag</w:t>
+            </w:r>
+          </w:p>
+        </w:tc>
+        <w:tc>
+          <w:tcPr>
+            <w:tcW w:w="2128" w:type="dxa"/>
+            <w:shd w:val="clear" w:color="auto" w:fill="A8D08D" w:themeFill="accent6" w:themeFillTint="99"/>
+          </w:tcPr>
+          <w:p>
+            <w:pPr>
+              <w:rPr>
+                <w:sz w:val="36"/>
+                <w:szCs w:val="36"/>
+              </w:rPr>
+            </w:pPr>
+            <w:r>
+              <w:rPr>
+                <w:sz w:val="36"/>
+                <w:szCs w:val="36"/>
+              </w:rPr>
+              <w:t xml:space="preserve">File </w:t>
+            </w:r>
+            <w:r>
+              <w:rPr>
+                <w:sz w:val="36"/>
+                <w:szCs w:val="36"/>
+                <w:lang w:val="en-US"/>
+              </w:rPr>
+              <w:t>content</w:t>
+            </w:r>
+          </w:p>
+        </w:tc>
+      </w:tr>
+    </w:tbl>
+    <w:p>
+      <w:pPr>
+        <w:rPr>
+          <w:sz w:val="36"/>
+          <w:szCs w:val="36"/>
+        </w:rPr>
+      </w:pPr>
+    </w:p>
+    <w:p>
+      <w:pPr>
+        <w:rPr>
+          <w:sz w:val="36"/>
+          <w:szCs w:val="36"/>
+        </w:rPr>
+      </w:pPr>
+    </w:p>
+    <w:p>
+      <w:pPr>
+        <w:rPr>
+          <w:b/>
+          <w:sz w:val="36"/>
+          <w:szCs w:val="36"/>
+        </w:rPr>
+      </w:pPr>
+      <w:r>
+        <w:rPr>
+          <w:b/>
+          <w:sz w:val="36"/>
+          <w:szCs w:val="36"/>
+        </w:rPr>
+        <w:t>Download:</w:t>
+      </w:r>
+    </w:p>
+    <w:tbl>
+      <w:tblPr>
+        <w:tblStyle w:val="Grigliatabella"/>
+        <w:tblW w:w="0" w:type="auto"/>
+        <w:tblLook w:val="04A0" w:firstRow="1" w:lastRow="0" w:firstColumn="1" w:lastColumn="0" w:noHBand="0" w:noVBand="1"/>
+      </w:tblPr>
+      <w:tblGrid>
+        <w:gridCol w:w="691"/>
+        <w:gridCol w:w="1034"/>
+        <w:gridCol w:w="913"/>
+        <w:gridCol w:w="3092"/>
+        <w:gridCol w:w="1678"/>
+      </w:tblGrid>
+      <w:tr>
+        <w:tc>
+          <w:tcPr>
+            <w:tcW w:w="691" w:type="dxa"/>
+          </w:tcPr>
+          <w:p>
+            <w:pPr>
+              <w:rPr>
+                <w:sz w:val="36"/>
+                <w:szCs w:val="36"/>
+              </w:rPr>
+            </w:pPr>
+            <w:r>
+              <w:rPr>
+                <w:sz w:val="36"/>
+                <w:szCs w:val="36"/>
+              </w:rPr>
+              <w:t>IV</w:t>
+            </w:r>
+          </w:p>
+        </w:tc>
+        <w:tc>
+          <w:tcPr>
+            <w:tcW w:w="1034" w:type="dxa"/>
+          </w:tcPr>
+          <w:p>
+            <w:pPr>
+              <w:rPr>
+                <w:sz w:val="36"/>
+                <w:szCs w:val="36"/>
+              </w:rPr>
+            </w:pPr>
+            <w:r>
+              <w:rPr>
+                <w:sz w:val="36"/>
+                <w:szCs w:val="36"/>
+              </w:rPr>
+              <w:t>AAD</w:t>
+            </w:r>
+          </w:p>
+        </w:tc>
+        <w:tc>
+          <w:tcPr>
+            <w:tcW w:w="913" w:type="dxa"/>
+          </w:tcPr>
+          <w:p>
+            <w:pPr>
+              <w:rPr>
+                <w:sz w:val="36"/>
+                <w:szCs w:val="36"/>
+              </w:rPr>
+            </w:pPr>
+            <w:r>
+              <w:rPr>
+                <w:sz w:val="36"/>
+                <w:szCs w:val="36"/>
+              </w:rPr>
+              <w:t>Tag</w:t>
+            </w:r>
+          </w:p>
+        </w:tc>
+        <w:tc>
+          <w:tcPr>
+            <w:tcW w:w="3092" w:type="dxa"/>
+            <w:shd w:val="clear" w:color="auto" w:fill="A8D08D" w:themeFill="accent6" w:themeFillTint="99"/>
+          </w:tcPr>
+          <w:p>
+            <w:pPr>
+              <w:rPr>
+                <w:sz w:val="36"/>
+                <w:szCs w:val="36"/>
+              </w:rPr>
+            </w:pPr>
+            <w:r>
+              <w:rPr>
+                <w:sz w:val="36"/>
+                <w:szCs w:val="36"/>
+              </w:rPr>
+              <w:t>Download</w:t>
+            </w:r>
+            <w:r>
+              <w:rPr>
+                <w:sz w:val="36"/>
+                <w:szCs w:val="36"/>
+              </w:rPr>
+              <w:t xml:space="preserve"> </w:t>
+            </w:r>
+            <w:r>
+              <w:rPr>
+                <w:sz w:val="36"/>
+                <w:szCs w:val="36"/>
+                <w:lang w:val="en-US"/>
+              </w:rPr>
+              <w:t>request</w:t>
+            </w:r>
+          </w:p>
+        </w:tc>
+        <w:tc>
+          <w:tcPr>
+            <w:tcW w:w="1678" w:type="dxa"/>
+            <w:shd w:val="clear" w:color="auto" w:fill="A8D08D" w:themeFill="accent6" w:themeFillTint="99"/>
+          </w:tcPr>
+          <w:p>
+            <w:pPr>
+              <w:rPr>
+                <w:sz w:val="36"/>
+                <w:szCs w:val="36"/>
+              </w:rPr>
+            </w:pPr>
+            <w:r>
+              <w:rPr>
+                <w:sz w:val="36"/>
+                <w:szCs w:val="36"/>
+                <w:lang w:val="en-US"/>
+              </w:rPr>
+              <w:t>filename</w:t>
+            </w:r>
+          </w:p>
+        </w:tc>
+      </w:tr>
+    </w:tbl>
+    <w:p>
+      <w:pPr>
+        <w:rPr>
+          <w:b/>
+          <w:sz w:val="36"/>
+          <w:szCs w:val="36"/>
+        </w:rPr>
+      </w:pPr>
+    </w:p>
+    <w:tbl>
+      <w:tblPr>
+        <w:tblStyle w:val="Grigliatabella"/>
+        <w:tblW w:w="0" w:type="auto"/>
+        <w:tblLook w:val="04A0" w:firstRow="1" w:lastRow="0" w:firstColumn="1" w:lastColumn="0" w:noHBand="0" w:noVBand="1"/>
+      </w:tblPr>
+      <w:tblGrid>
+        <w:gridCol w:w="691"/>
+        <w:gridCol w:w="1034"/>
+        <w:gridCol w:w="913"/>
+        <w:gridCol w:w="920"/>
+      </w:tblGrid>
+      <w:tr>
+        <w:tc>
+          <w:tcPr>
+            <w:tcW w:w="691" w:type="dxa"/>
+          </w:tcPr>
+          <w:p>
+            <w:pPr>
+              <w:rPr>
+                <w:sz w:val="36"/>
+                <w:szCs w:val="36"/>
+              </w:rPr>
+            </w:pPr>
+            <w:r>
+              <w:rPr>
+                <w:sz w:val="36"/>
+                <w:szCs w:val="36"/>
+              </w:rPr>
+              <w:t>IV</w:t>
+            </w:r>
+          </w:p>
+        </w:tc>
+        <w:tc>
+          <w:tcPr>
+            <w:tcW w:w="1034" w:type="dxa"/>
+          </w:tcPr>
+          <w:p>
+            <w:pPr>
+              <w:rPr>
+                <w:sz w:val="36"/>
+                <w:szCs w:val="36"/>
+              </w:rPr>
+            </w:pPr>
+            <w:r>
+              <w:rPr>
+                <w:sz w:val="36"/>
+                <w:szCs w:val="36"/>
+              </w:rPr>
+              <w:t>AAD</w:t>
+            </w:r>
+          </w:p>
+        </w:tc>
+        <w:tc>
+          <w:tcPr>
+            <w:tcW w:w="913" w:type="dxa"/>
+          </w:tcPr>
+          <w:p>
+            <w:pPr>
+              <w:rPr>
+                <w:sz w:val="36"/>
+                <w:szCs w:val="36"/>
+              </w:rPr>
+            </w:pPr>
+            <w:r>
+              <w:rPr>
+                <w:sz w:val="36"/>
+                <w:szCs w:val="36"/>
+              </w:rPr>
+              <w:t>Tag</w:t>
+            </w:r>
+          </w:p>
+        </w:tc>
+        <w:tc>
+          <w:tcPr>
+            <w:tcW w:w="920" w:type="dxa"/>
+            <w:shd w:val="clear" w:color="auto" w:fill="A8D08D" w:themeFill="accent6" w:themeFillTint="99"/>
+          </w:tcPr>
+          <w:p>
+            <w:pPr>
+              <w:rPr>
+                <w:sz w:val="36"/>
+                <w:szCs w:val="36"/>
+              </w:rPr>
+            </w:pPr>
+            <w:r>
+              <w:rPr>
+                <w:sz w:val="36"/>
+                <w:szCs w:val="36"/>
+                <w:lang w:val="en-US"/>
+              </w:rPr>
+              <w:t>size</w:t>
+            </w:r>
+          </w:p>
+        </w:tc>
+      </w:tr>
+    </w:tbl>
+    <w:p>
+      <w:pPr>
+        <w:rPr>
+          <w:b/>
+          <w:sz w:val="36"/>
+          <w:szCs w:val="36"/>
+        </w:rPr>
+      </w:pPr>
+      <w:r>
+        <w:rPr>
+          <w:b/>
+          <w:sz w:val="36"/>
+          <w:szCs w:val="36"/>
+        </w:rPr>
+        <w:t xml:space="preserve">** se </w:t>
+      </w:r>
+      <w:r>
+        <w:rPr>
+          <w:b/>
+          <w:sz w:val="36"/>
+          <w:szCs w:val="36"/>
+          <w:lang w:val="en-US"/>
+        </w:rPr>
+        <w:t>size</w:t>
+      </w:r>
+      <w:r>
+        <w:rPr>
+          <w:b/>
+          <w:sz w:val="36"/>
+          <w:szCs w:val="36"/>
+        </w:rPr>
+        <w:t xml:space="preserve">==0 </w:t>
+      </w:r>
+      <w:r>
+        <w:rPr>
+          <w:b/>
+          <w:sz w:val="36"/>
+          <w:szCs w:val="36"/>
+        </w:rPr>
+        <w:sym w:font="Wingdings" w:char="F0E0"/>
+      </w:r>
+      <w:r>
+        <w:rPr>
+          <w:b/>
+          <w:sz w:val="36"/>
+          <w:szCs w:val="36"/>
+        </w:rPr>
+        <w:t xml:space="preserve"> Nack</w:t>
+      </w:r>
+    </w:p>
+    <w:tbl>
+      <w:tblPr>
+        <w:tblStyle w:val="Grigliatabella"/>
+        <w:tblW w:w="0" w:type="auto"/>
+        <w:tblLook w:val="04A0" w:firstRow="1" w:lastRow="0" w:firstColumn="1" w:lastColumn="0" w:noHBand="0" w:noVBand="1"/>
+      </w:tblPr>
+      <w:tblGrid>
+        <w:gridCol w:w="691"/>
+        <w:gridCol w:w="1034"/>
+        <w:gridCol w:w="913"/>
+        <w:gridCol w:w="2128"/>
+      </w:tblGrid>
+      <w:tr>
+        <w:tc>
+          <w:tcPr>
+            <w:tcW w:w="691" w:type="dxa"/>
+          </w:tcPr>
+          <w:p>
+            <w:pPr>
+              <w:rPr>
+                <w:sz w:val="36"/>
+                <w:szCs w:val="36"/>
+              </w:rPr>
+            </w:pPr>
+            <w:r>
+              <w:rPr>
+                <w:sz w:val="36"/>
+                <w:szCs w:val="36"/>
+              </w:rPr>
+              <w:t>IV</w:t>
+            </w:r>
+          </w:p>
+        </w:tc>
+        <w:tc>
+          <w:tcPr>
+            <w:tcW w:w="1034" w:type="dxa"/>
+          </w:tcPr>
+          <w:p>
+            <w:pPr>
+              <w:rPr>
+                <w:sz w:val="36"/>
+                <w:szCs w:val="36"/>
+              </w:rPr>
+            </w:pPr>
+            <w:r>
+              <w:rPr>
+                <w:sz w:val="36"/>
+                <w:szCs w:val="36"/>
+              </w:rPr>
+              <w:t>AAD</w:t>
+            </w:r>
+          </w:p>
+        </w:tc>
+        <w:tc>
+          <w:tcPr>
+            <w:tcW w:w="913" w:type="dxa"/>
+          </w:tcPr>
+          <w:p>
+            <w:pPr>
+              <w:rPr>
+                <w:sz w:val="36"/>
+                <w:szCs w:val="36"/>
+              </w:rPr>
+            </w:pPr>
+            <w:r>
+              <w:rPr>
+                <w:sz w:val="36"/>
+                <w:szCs w:val="36"/>
+              </w:rPr>
+              <w:t>Tag</w:t>
+            </w:r>
+          </w:p>
+        </w:tc>
+        <w:tc>
+          <w:tcPr>
+            <w:tcW w:w="2128" w:type="dxa"/>
+            <w:shd w:val="clear" w:color="auto" w:fill="A8D08D" w:themeFill="accent6" w:themeFillTint="99"/>
+          </w:tcPr>
+          <w:p>
+            <w:pPr>
+              <w:rPr>
+                <w:sz w:val="36"/>
+                <w:szCs w:val="36"/>
+              </w:rPr>
+            </w:pPr>
+            <w:r>
+              <w:rPr>
+                <w:sz w:val="36"/>
+                <w:szCs w:val="36"/>
+              </w:rPr>
+              <w:t xml:space="preserve">File </w:t>
+            </w:r>
+            <w:r>
+              <w:rPr>
+                <w:sz w:val="36"/>
+                <w:szCs w:val="36"/>
+                <w:lang w:val="en-US"/>
+              </w:rPr>
+              <w:t>content</w:t>
+            </w:r>
+          </w:p>
+        </w:tc>
+      </w:tr>
+    </w:tbl>
+    <w:p>
+      <w:pPr>
+        <w:rPr>
+          <w:b/>
+          <w:sz w:val="36"/>
+          <w:szCs w:val="36"/>
+        </w:rPr>
+      </w:pPr>
+    </w:p>
+    <w:p>
+      <w:pPr>
+        <w:rPr>
+          <w:b/>
+          <w:sz w:val="36"/>
+          <w:szCs w:val="36"/>
+        </w:rPr>
+      </w:pPr>
+      <w:r>
+        <w:rPr>
+          <w:b/>
+          <w:sz w:val="36"/>
+          <w:szCs w:val="36"/>
+        </w:rPr>
+        <w:t>Delete:</w:t>
+      </w:r>
+    </w:p>
+    <w:tbl>
+      <w:tblPr>
+        <w:tblStyle w:val="Grigliatabella"/>
+        <w:tblW w:w="0" w:type="auto"/>
+        <w:tblLook w:val="04A0" w:firstRow="1" w:lastRow="0" w:firstColumn="1" w:lastColumn="0" w:noHBand="0" w:noVBand="1"/>
+      </w:tblPr>
+      <w:tblGrid>
+        <w:gridCol w:w="691"/>
+        <w:gridCol w:w="1034"/>
+        <w:gridCol w:w="913"/>
+        <w:gridCol w:w="2563"/>
+        <w:gridCol w:w="1678"/>
+      </w:tblGrid>
+      <w:tr>
+        <w:tc>
+          <w:tcPr>
+            <w:tcW w:w="691" w:type="dxa"/>
+          </w:tcPr>
+          <w:p>
+            <w:pPr>
+              <w:rPr>
+                <w:sz w:val="36"/>
+                <w:szCs w:val="36"/>
+              </w:rPr>
+            </w:pPr>
+            <w:r>
+              <w:rPr>
+                <w:sz w:val="36"/>
+                <w:szCs w:val="36"/>
+              </w:rPr>
+              <w:t>IV</w:t>
+            </w:r>
+          </w:p>
+        </w:tc>
+        <w:tc>
+          <w:tcPr>
+            <w:tcW w:w="1034" w:type="dxa"/>
+          </w:tcPr>
+          <w:p>
+            <w:pPr>
+              <w:rPr>
+                <w:sz w:val="36"/>
+                <w:szCs w:val="36"/>
+              </w:rPr>
+            </w:pPr>
+            <w:r>
+              <w:rPr>
+                <w:sz w:val="36"/>
+                <w:szCs w:val="36"/>
+              </w:rPr>
+              <w:t>AAD</w:t>
+            </w:r>
+          </w:p>
+        </w:tc>
+        <w:tc>
+          <w:tcPr>
+            <w:tcW w:w="913" w:type="dxa"/>
+          </w:tcPr>
+          <w:p>
+            <w:pPr>
+              <w:rPr>
+                <w:sz w:val="36"/>
+                <w:szCs w:val="36"/>
+              </w:rPr>
+            </w:pPr>
+            <w:r>
+              <w:rPr>
+                <w:sz w:val="36"/>
+                <w:szCs w:val="36"/>
+              </w:rPr>
+              <w:t>Tag</w:t>
+            </w:r>
+          </w:p>
+        </w:tc>
+        <w:tc>
+          <w:tcPr>
+            <w:tcW w:w="2563" w:type="dxa"/>
+            <w:shd w:val="clear" w:color="auto" w:fill="A8D08D" w:themeFill="accent6" w:themeFillTint="99"/>
+          </w:tcPr>
+          <w:p>
+            <w:pPr>
+              <w:rPr>
+                <w:sz w:val="36"/>
+                <w:szCs w:val="36"/>
+              </w:rPr>
+            </w:pPr>
+            <w:r>
+              <w:rPr>
+                <w:sz w:val="36"/>
+                <w:szCs w:val="36"/>
+              </w:rPr>
+              <w:t>Delete</w:t>
+            </w:r>
+            <w:r>
+              <w:rPr>
+                <w:sz w:val="36"/>
+                <w:szCs w:val="36"/>
+              </w:rPr>
+              <w:t xml:space="preserve"> </w:t>
+            </w:r>
+            <w:r>
+              <w:rPr>
+                <w:sz w:val="36"/>
+                <w:szCs w:val="36"/>
+                <w:lang w:val="en-US"/>
+              </w:rPr>
+              <w:t>request</w:t>
+            </w:r>
+          </w:p>
+        </w:tc>
+        <w:tc>
+          <w:tcPr>
+            <w:tcW w:w="1678" w:type="dxa"/>
+            <w:shd w:val="clear" w:color="auto" w:fill="A8D08D" w:themeFill="accent6" w:themeFillTint="99"/>
+          </w:tcPr>
+          <w:p>
+            <w:pPr>
+              <w:rPr>
+                <w:sz w:val="36"/>
+                <w:szCs w:val="36"/>
+              </w:rPr>
+            </w:pPr>
+            <w:r>
+              <w:rPr>
+                <w:sz w:val="36"/>
+                <w:szCs w:val="36"/>
+                <w:lang w:val="en-US"/>
+              </w:rPr>
+              <w:t>filename</w:t>
+            </w:r>
+          </w:p>
+        </w:tc>
+      </w:tr>
+    </w:tbl>
+    <w:p>
+      <w:pPr>
+        <w:rPr>
+          <w:b/>
+          <w:sz w:val="36"/>
+          <w:szCs w:val="36"/>
+        </w:rPr>
+      </w:pPr>
+    </w:p>
+    <w:tbl>
+      <w:tblPr>
+        <w:tblStyle w:val="Grigliatabella"/>
+        <w:tblW w:w="0" w:type="auto"/>
+        <w:tblLook w:val="04A0" w:firstRow="1" w:lastRow="0" w:firstColumn="1" w:lastColumn="0" w:noHBand="0" w:noVBand="1"/>
+      </w:tblPr>
+      <w:tblGrid>
+        <w:gridCol w:w="691"/>
+        <w:gridCol w:w="1034"/>
+        <w:gridCol w:w="913"/>
+        <w:gridCol w:w="1739"/>
+      </w:tblGrid>
+      <w:tr>
+        <w:tc>
+          <w:tcPr>
+            <w:tcW w:w="691" w:type="dxa"/>
+          </w:tcPr>
+          <w:p>
+            <w:pPr>
+              <w:rPr>
+                <w:sz w:val="36"/>
+                <w:szCs w:val="36"/>
+              </w:rPr>
+            </w:pPr>
+            <w:r>
+              <w:rPr>
+                <w:sz w:val="36"/>
+                <w:szCs w:val="36"/>
+              </w:rPr>
+              <w:t>IV</w:t>
+            </w:r>
+          </w:p>
+        </w:tc>
+        <w:tc>
+          <w:tcPr>
+            <w:tcW w:w="1034" w:type="dxa"/>
+          </w:tcPr>
+          <w:p>
+            <w:pPr>
+              <w:rPr>
+                <w:sz w:val="36"/>
+                <w:szCs w:val="36"/>
+              </w:rPr>
+            </w:pPr>
+            <w:r>
+              <w:rPr>
+                <w:sz w:val="36"/>
+                <w:szCs w:val="36"/>
+              </w:rPr>
+              <w:t>AAD</w:t>
+            </w:r>
+          </w:p>
+        </w:tc>
+        <w:tc>
+          <w:tcPr>
+            <w:tcW w:w="913" w:type="dxa"/>
+          </w:tcPr>
+          <w:p>
+            <w:pPr>
+              <w:rPr>
+                <w:sz w:val="36"/>
+                <w:szCs w:val="36"/>
+              </w:rPr>
+            </w:pPr>
+            <w:r>
+              <w:rPr>
+                <w:sz w:val="36"/>
+                <w:szCs w:val="36"/>
+              </w:rPr>
+              <w:t>Tag</w:t>
+            </w:r>
+          </w:p>
+        </w:tc>
+        <w:tc>
+          <w:tcPr>
+            <w:tcW w:w="1739" w:type="dxa"/>
+            <w:shd w:val="clear" w:color="auto" w:fill="A8D08D" w:themeFill="accent6" w:themeFillTint="99"/>
+          </w:tcPr>
+          <w:p>
+            <w:pPr>
+              <w:rPr>
+                <w:sz w:val="36"/>
+                <w:szCs w:val="36"/>
+              </w:rPr>
+            </w:pPr>
+            <w:r>
+              <w:rPr>
+                <w:sz w:val="36"/>
+                <w:szCs w:val="36"/>
+                <w:lang w:val="en-US"/>
+              </w:rPr>
+              <w:t>Confirm</w:t>
+            </w:r>
+            <w:r>
+              <w:rPr>
+                <w:sz w:val="36"/>
+                <w:szCs w:val="36"/>
+              </w:rPr>
+              <w:t>?</w:t>
+            </w:r>
+          </w:p>
+        </w:tc>
+      </w:tr>
+    </w:tbl>
+    <w:p>
+      <w:pPr>
+        <w:rPr>
+          <w:b/>
+          <w:sz w:val="36"/>
+          <w:szCs w:val="36"/>
+        </w:rPr>
+      </w:pPr>
+    </w:p>
+    <w:tbl>
+      <w:tblPr>
+        <w:tblStyle w:val="Grigliatabella"/>
+        <w:tblW w:w="0" w:type="auto"/>
+        <w:tblLook w:val="04A0" w:firstRow="1" w:lastRow="0" w:firstColumn="1" w:lastColumn="0" w:noHBand="0" w:noVBand="1"/>
+      </w:tblPr>
+      <w:tblGrid>
+        <w:gridCol w:w="691"/>
+        <w:gridCol w:w="1034"/>
+        <w:gridCol w:w="913"/>
+        <w:gridCol w:w="798"/>
+      </w:tblGrid>
+      <w:tr>
+        <w:tc>
+          <w:tcPr>
+            <w:tcW w:w="691" w:type="dxa"/>
+          </w:tcPr>
+          <w:p>
+            <w:pPr>
+              <w:rPr>
+                <w:sz w:val="36"/>
+                <w:szCs w:val="36"/>
+              </w:rPr>
+            </w:pPr>
+            <w:r>
+              <w:rPr>
+                <w:sz w:val="36"/>
+                <w:szCs w:val="36"/>
+              </w:rPr>
+              <w:t>IV</w:t>
+            </w:r>
+          </w:p>
+        </w:tc>
+        <w:tc>
+          <w:tcPr>
+            <w:tcW w:w="1034" w:type="dxa"/>
+          </w:tcPr>
+          <w:p>
+            <w:pPr>
+              <w:rPr>
+                <w:sz w:val="36"/>
+                <w:szCs w:val="36"/>
+              </w:rPr>
+            </w:pPr>
+            <w:r>
+              <w:rPr>
+                <w:sz w:val="36"/>
+                <w:szCs w:val="36"/>
+              </w:rPr>
+              <w:t>AAD</w:t>
+            </w:r>
+          </w:p>
+        </w:tc>
+        <w:tc>
+          <w:tcPr>
+            <w:tcW w:w="913" w:type="dxa"/>
+          </w:tcPr>
+          <w:p>
+            <w:pPr>
+              <w:rPr>
+                <w:sz w:val="36"/>
+                <w:szCs w:val="36"/>
+              </w:rPr>
+            </w:pPr>
+            <w:r>
+              <w:rPr>
+                <w:sz w:val="36"/>
+                <w:szCs w:val="36"/>
+              </w:rPr>
+              <w:t>Tag</w:t>
+            </w:r>
+          </w:p>
+        </w:tc>
+        <w:tc>
+          <w:tcPr>
+            <w:tcW w:w="798" w:type="dxa"/>
+            <w:shd w:val="clear" w:color="auto" w:fill="A8D08D" w:themeFill="accent6" w:themeFillTint="99"/>
+          </w:tcPr>
+          <w:p>
+            <w:pPr>
+              <w:rPr>
+                <w:sz w:val="36"/>
+                <w:szCs w:val="36"/>
+              </w:rPr>
+            </w:pPr>
+            <w:r>
+              <w:rPr>
+                <w:sz w:val="36"/>
+                <w:szCs w:val="36"/>
+                <w:lang w:val="en-US"/>
+              </w:rPr>
+              <w:t>Ok</w:t>
+            </w:r>
+          </w:p>
+        </w:tc>
+      </w:tr>
+    </w:tbl>
+    <w:p>
+      <w:pPr>
+        <w:rPr>
+          <w:b/>
+          <w:sz w:val="36"/>
+          <w:szCs w:val="36"/>
+        </w:rPr>
+      </w:pPr>
+    </w:p>
+    <w:tbl>
+      <w:tblPr>
+        <w:tblStyle w:val="Grigliatabella"/>
+        <w:tblW w:w="0" w:type="auto"/>
+        <w:tblLook w:val="04A0" w:firstRow="1" w:lastRow="0" w:firstColumn="1" w:lastColumn="0" w:noHBand="0" w:noVBand="1"/>
+      </w:tblPr>
+      <w:tblGrid>
+        <w:gridCol w:w="691"/>
+        <w:gridCol w:w="1034"/>
+        <w:gridCol w:w="913"/>
+        <w:gridCol w:w="920"/>
+      </w:tblGrid>
+      <w:tr>
+        <w:tc>
+          <w:tcPr>
+            <w:tcW w:w="691" w:type="dxa"/>
+          </w:tcPr>
+          <w:p>
+            <w:pPr>
+              <w:rPr>
+                <w:sz w:val="36"/>
+                <w:szCs w:val="36"/>
+              </w:rPr>
+            </w:pPr>
+            <w:r>
+              <w:rPr>
+                <w:sz w:val="36"/>
+                <w:szCs w:val="36"/>
+              </w:rPr>
+              <w:t>IV</w:t>
+            </w:r>
+          </w:p>
+        </w:tc>
+        <w:tc>
+          <w:tcPr>
+            <w:tcW w:w="1034" w:type="dxa"/>
+          </w:tcPr>
+          <w:p>
+            <w:pPr>
+              <w:rPr>
+                <w:sz w:val="36"/>
+                <w:szCs w:val="36"/>
+              </w:rPr>
+            </w:pPr>
+            <w:r>
+              <w:rPr>
+                <w:sz w:val="36"/>
+                <w:szCs w:val="36"/>
+              </w:rPr>
+              <w:t>AAD</w:t>
+            </w:r>
+          </w:p>
+        </w:tc>
+        <w:tc>
+          <w:tcPr>
+            <w:tcW w:w="913" w:type="dxa"/>
+          </w:tcPr>
+          <w:p>
+            <w:pPr>
+              <w:rPr>
+                <w:sz w:val="36"/>
+                <w:szCs w:val="36"/>
+              </w:rPr>
+            </w:pPr>
+            <w:r>
+              <w:rPr>
+                <w:sz w:val="36"/>
+                <w:szCs w:val="36"/>
+              </w:rPr>
+              <w:t>Tag</w:t>
+            </w:r>
+          </w:p>
+        </w:tc>
+        <w:tc>
+          <w:tcPr>
+            <w:tcW w:w="920" w:type="dxa"/>
+            <w:shd w:val="clear" w:color="auto" w:fill="A8D08D" w:themeFill="accent6" w:themeFillTint="99"/>
+          </w:tcPr>
+          <w:p>
+            <w:pPr>
+              <w:rPr>
+                <w:sz w:val="36"/>
+                <w:szCs w:val="36"/>
+              </w:rPr>
+            </w:pPr>
+            <w:r>
+              <w:rPr>
+                <w:sz w:val="36"/>
+                <w:szCs w:val="36"/>
+              </w:rPr>
+              <w:t>Ack</w:t>
+            </w:r>
+          </w:p>
+        </w:tc>
+      </w:tr>
+    </w:tbl>
+    <w:p>
+      <w:pPr>
+        <w:rPr>
+          <w:b/>
+          <w:sz w:val="36"/>
+          <w:szCs w:val="36"/>
+        </w:rPr>
+      </w:pPr>
+    </w:p>
+    <w:p>
+      <w:pPr>
+        <w:rPr>
+          <w:b/>
+          <w:sz w:val="36"/>
+          <w:szCs w:val="36"/>
+        </w:rPr>
+      </w:pPr>
+      <w:r>
+        <w:rPr>
+          <w:b/>
+          <w:sz w:val="36"/>
+          <w:szCs w:val="36"/>
+        </w:rPr>
+        <w:t>List:</w:t>
+      </w:r>
+    </w:p>
+    <w:tbl>
+      <w:tblPr>
+        <w:tblStyle w:val="Grigliatabella"/>
+        <w:tblW w:w="0" w:type="auto"/>
+        <w:tblLook w:val="04A0" w:firstRow="1" w:lastRow="0" w:firstColumn="1" w:lastColumn="0" w:noHBand="0" w:noVBand="1"/>
+      </w:tblPr>
+      <w:tblGrid>
+        <w:gridCol w:w="691"/>
+        <w:gridCol w:w="1034"/>
+        <w:gridCol w:w="913"/>
+        <w:gridCol w:w="2096"/>
+      </w:tblGrid>
+      <w:tr>
+        <w:tc>
+          <w:tcPr>
+            <w:tcW w:w="691" w:type="dxa"/>
+          </w:tcPr>
+          <w:p>
+            <w:pPr>
+              <w:rPr>
+                <w:sz w:val="36"/>
+                <w:szCs w:val="36"/>
+              </w:rPr>
+            </w:pPr>
+            <w:r>
+              <w:rPr>
+                <w:sz w:val="36"/>
+                <w:szCs w:val="36"/>
+              </w:rPr>
+              <w:t>IV</w:t>
+            </w:r>
+          </w:p>
+        </w:tc>
+        <w:tc>
+          <w:tcPr>
+            <w:tcW w:w="1034" w:type="dxa"/>
+          </w:tcPr>
+          <w:p>
+            <w:pPr>
+              <w:rPr>
+                <w:sz w:val="36"/>
+                <w:szCs w:val="36"/>
+              </w:rPr>
+            </w:pPr>
+            <w:r>
+              <w:rPr>
+                <w:sz w:val="36"/>
+                <w:szCs w:val="36"/>
+              </w:rPr>
+              <w:t>AAD</w:t>
+            </w:r>
+          </w:p>
+        </w:tc>
+        <w:tc>
+          <w:tcPr>
+            <w:tcW w:w="913" w:type="dxa"/>
+          </w:tcPr>
+          <w:p>
+            <w:pPr>
+              <w:rPr>
+                <w:sz w:val="36"/>
+                <w:szCs w:val="36"/>
+              </w:rPr>
+            </w:pPr>
+            <w:r>
+              <w:rPr>
+                <w:sz w:val="36"/>
+                <w:szCs w:val="36"/>
+              </w:rPr>
+              <w:t>Tag</w:t>
+            </w:r>
+          </w:p>
+        </w:tc>
+        <w:tc>
+          <w:tcPr>
+            <w:tcW w:w="2096" w:type="dxa"/>
+            <w:shd w:val="clear" w:color="auto" w:fill="A8D08D" w:themeFill="accent6" w:themeFillTint="99"/>
+          </w:tcPr>
+          <w:p>
+            <w:pPr>
+              <w:rPr>
+                <w:sz w:val="36"/>
+                <w:szCs w:val="36"/>
+              </w:rPr>
+            </w:pPr>
+            <w:r>
+              <w:rPr>
+                <w:sz w:val="36"/>
+                <w:szCs w:val="36"/>
+              </w:rPr>
+              <w:t xml:space="preserve">List </w:t>
+            </w:r>
+            <w:r>
+              <w:rPr>
+                <w:sz w:val="36"/>
+                <w:szCs w:val="36"/>
+                <w:lang w:val="en-US"/>
+              </w:rPr>
+              <w:t>request</w:t>
+            </w:r>
+          </w:p>
+        </w:tc>
+      </w:tr>
+    </w:tbl>
+    <w:p>
+      <w:pPr>
+        <w:rPr>
+          <w:b/>
+          <w:sz w:val="36"/>
+          <w:szCs w:val="36"/>
+        </w:rPr>
+      </w:pPr>
+    </w:p>
+    <w:tbl>
+      <w:tblPr>
+        <w:tblStyle w:val="Grigliatabella"/>
+        <w:tblW w:w="0" w:type="auto"/>
+        <w:tblLook w:val="04A0" w:firstRow="1" w:lastRow="0" w:firstColumn="1" w:lastColumn="0" w:noHBand="0" w:noVBand="1"/>
+      </w:tblPr>
+      <w:tblGrid>
+        <w:gridCol w:w="691"/>
+        <w:gridCol w:w="1034"/>
+        <w:gridCol w:w="913"/>
+        <w:gridCol w:w="1414"/>
+      </w:tblGrid>
+      <w:tr>
+        <w:tc>
+          <w:tcPr>
+            <w:tcW w:w="691" w:type="dxa"/>
+          </w:tcPr>
+          <w:p>
+            <w:pPr>
+              <w:rPr>
+                <w:sz w:val="36"/>
+                <w:szCs w:val="36"/>
+              </w:rPr>
+            </w:pPr>
+            <w:r>
+              <w:rPr>
+                <w:sz w:val="36"/>
+                <w:szCs w:val="36"/>
+              </w:rPr>
+              <w:t>IV</w:t>
+            </w:r>
+          </w:p>
+        </w:tc>
+        <w:tc>
+          <w:tcPr>
+            <w:tcW w:w="1034" w:type="dxa"/>
+          </w:tcPr>
+          <w:p>
+            <w:pPr>
+              <w:rPr>
+                <w:sz w:val="36"/>
+                <w:szCs w:val="36"/>
+              </w:rPr>
+            </w:pPr>
+            <w:r>
+              <w:rPr>
+                <w:sz w:val="36"/>
+                <w:szCs w:val="36"/>
+              </w:rPr>
+              <w:t>AAD</w:t>
+            </w:r>
+          </w:p>
+        </w:tc>
+        <w:tc>
+          <w:tcPr>
+            <w:tcW w:w="913" w:type="dxa"/>
+          </w:tcPr>
+          <w:p>
+            <w:pPr>
+              <w:rPr>
+                <w:sz w:val="36"/>
+                <w:szCs w:val="36"/>
+              </w:rPr>
+            </w:pPr>
+            <w:r>
+              <w:rPr>
+                <w:sz w:val="36"/>
+                <w:szCs w:val="36"/>
+              </w:rPr>
+              <w:t>Tag</w:t>
+            </w:r>
+          </w:p>
+        </w:tc>
+        <w:tc>
+          <w:tcPr>
+            <w:tcW w:w="1414" w:type="dxa"/>
+            <w:shd w:val="clear" w:color="auto" w:fill="A8D08D" w:themeFill="accent6" w:themeFillTint="99"/>
+          </w:tcPr>
+          <w:p>
+            <w:pPr>
+              <w:rPr>
+                <w:sz w:val="36"/>
+                <w:szCs w:val="36"/>
+              </w:rPr>
+            </w:pPr>
+            <w:r>
+              <w:rPr>
+                <w:sz w:val="36"/>
+                <w:szCs w:val="36"/>
+              </w:rPr>
+              <w:t>File list</w:t>
+            </w:r>
+          </w:p>
+        </w:tc>
+      </w:tr>
+    </w:tbl>
+    <w:p>
+      <w:pPr>
+        <w:rPr>
+          <w:b/>
+          <w:sz w:val="36"/>
+          <w:szCs w:val="36"/>
+        </w:rPr>
+      </w:pPr>
+    </w:p>
+    <w:p>
+      <w:pPr>
+        <w:rPr>
+          <w:b/>
+          <w:sz w:val="36"/>
+          <w:szCs w:val="36"/>
+        </w:rPr>
+      </w:pPr>
+      <w:r>
+        <w:rPr>
+          <w:b/>
+          <w:sz w:val="36"/>
+          <w:szCs w:val="36"/>
+          <w:lang w:val="en-US"/>
+        </w:rPr>
+        <w:t>Rename</w:t>
+      </w:r>
+      <w:r>
+        <w:rPr>
+          <w:b/>
+          <w:sz w:val="36"/>
+          <w:szCs w:val="36"/>
+        </w:rPr>
+        <w:t>:</w:t>
+      </w:r>
+    </w:p>
+    <w:tbl>
+      <w:tblPr>
+        <w:tblStyle w:val="Grigliatabella"/>
+        <w:tblW w:w="9864" w:type="dxa"/>
+        <w:tblLook w:val="04A0" w:firstRow="1" w:lastRow="0" w:firstColumn="1" w:lastColumn="0" w:noHBand="0" w:noVBand="1"/>
+      </w:tblPr>
+      <w:tblGrid>
+        <w:gridCol w:w="677"/>
+        <w:gridCol w:w="1020"/>
+        <w:gridCol w:w="900"/>
+        <w:gridCol w:w="2700"/>
+        <w:gridCol w:w="2213"/>
+        <w:gridCol w:w="2354"/>
+      </w:tblGrid>
+      <w:tr>
+        <w:tc>
+          <w:tcPr>
+            <w:tcW w:w="677" w:type="dxa"/>
+          </w:tcPr>
+          <w:p>
+            <w:pPr>
+              <w:rPr>
+                <w:sz w:val="36"/>
+                <w:szCs w:val="36"/>
+              </w:rPr>
+            </w:pPr>
+            <w:r>
+              <w:rPr>
+                <w:sz w:val="36"/>
+                <w:szCs w:val="36"/>
+              </w:rPr>
+              <w:t>IV</w:t>
+            </w:r>
+          </w:p>
+        </w:tc>
+        <w:tc>
+          <w:tcPr>
+            <w:tcW w:w="1020" w:type="dxa"/>
+          </w:tcPr>
+          <w:p>
+            <w:pPr>
+              <w:rPr>
+                <w:sz w:val="36"/>
+                <w:szCs w:val="36"/>
+              </w:rPr>
+            </w:pPr>
+            <w:r>
+              <w:rPr>
+                <w:sz w:val="36"/>
+                <w:szCs w:val="36"/>
+              </w:rPr>
+              <w:t>AAD</w:t>
+            </w:r>
+          </w:p>
+        </w:tc>
+        <w:tc>
+          <w:tcPr>
+            <w:tcW w:w="900" w:type="dxa"/>
+          </w:tcPr>
+          <w:p>
+            <w:pPr>
+              <w:rPr>
+                <w:sz w:val="36"/>
+                <w:szCs w:val="36"/>
+              </w:rPr>
+            </w:pPr>
+            <w:r>
+              <w:rPr>
+                <w:sz w:val="36"/>
+                <w:szCs w:val="36"/>
+              </w:rPr>
+              <w:t>Tag</w:t>
+            </w:r>
+          </w:p>
+        </w:tc>
+        <w:tc>
+          <w:tcPr>
+            <w:tcW w:w="2700" w:type="dxa"/>
+            <w:shd w:val="clear" w:color="auto" w:fill="A8D08D" w:themeFill="accent6" w:themeFillTint="99"/>
+          </w:tcPr>
+          <w:p>
+            <w:pPr>
+              <w:rPr>
+                <w:sz w:val="36"/>
+                <w:szCs w:val="36"/>
+              </w:rPr>
+            </w:pPr>
+            <w:r>
+              <w:rPr>
+                <w:sz w:val="36"/>
+                <w:szCs w:val="36"/>
+                <w:lang w:val="en-US"/>
+              </w:rPr>
+              <w:t>Rename</w:t>
+            </w:r>
+            <w:r>
+              <w:rPr>
+                <w:sz w:val="36"/>
+                <w:szCs w:val="36"/>
+              </w:rPr>
+              <w:t xml:space="preserve"> </w:t>
+            </w:r>
+            <w:r>
+              <w:rPr>
+                <w:sz w:val="36"/>
+                <w:szCs w:val="36"/>
+                <w:lang w:val="en-US"/>
+              </w:rPr>
+              <w:t>request</w:t>
+            </w:r>
+          </w:p>
+        </w:tc>
+        <w:tc>
+          <w:tcPr>
+            <w:tcW w:w="2213" w:type="dxa"/>
+            <w:shd w:val="clear" w:color="auto" w:fill="A8D08D" w:themeFill="accent6" w:themeFillTint="99"/>
+          </w:tcPr>
+          <w:p>
+            <w:pPr>
+              <w:rPr>
+                <w:sz w:val="36"/>
+                <w:szCs w:val="36"/>
+              </w:rPr>
+            </w:pPr>
+            <w:r>
+              <w:rPr>
+                <w:sz w:val="36"/>
+                <w:szCs w:val="36"/>
+                <w:lang w:val="en-US"/>
+              </w:rPr>
+              <w:t xml:space="preserve">Old </w:t>
+            </w:r>
+            <w:r>
+              <w:rPr>
+                <w:sz w:val="36"/>
+                <w:szCs w:val="36"/>
+                <w:lang w:val="en-US"/>
+              </w:rPr>
+              <w:t>filename</w:t>
+            </w:r>
+          </w:p>
+        </w:tc>
+        <w:tc>
+          <w:tcPr>
+            <w:tcW w:w="2354" w:type="dxa"/>
+            <w:shd w:val="clear" w:color="auto" w:fill="A8D08D" w:themeFill="accent6" w:themeFillTint="99"/>
+          </w:tcPr>
+          <w:p>
+            <w:pPr>
+              <w:rPr>
+                <w:sz w:val="36"/>
+                <w:szCs w:val="36"/>
+                <w:lang w:val="en-US"/>
+              </w:rPr>
+            </w:pPr>
+            <w:r>
+              <w:rPr>
+                <w:sz w:val="36"/>
+                <w:szCs w:val="36"/>
+                <w:lang w:val="en-US"/>
+              </w:rPr>
+              <w:t>New filename</w:t>
+            </w:r>
+          </w:p>
+        </w:tc>
+      </w:tr>
+    </w:tbl>
+    <w:p>
+      <w:pPr>
+        <w:rPr>
+          <w:b/>
+          <w:sz w:val="36"/>
+          <w:szCs w:val="36"/>
+        </w:rPr>
+      </w:pPr>
+    </w:p>
+    <w:tbl>
+      <w:tblPr>
+        <w:tblStyle w:val="Grigliatabella"/>
+        <w:tblW w:w="0" w:type="auto"/>
+        <w:tblLook w:val="04A0" w:firstRow="1" w:lastRow="0" w:firstColumn="1" w:lastColumn="0" w:noHBand="0" w:noVBand="1"/>
+      </w:tblPr>
+      <w:tblGrid>
+        <w:gridCol w:w="691"/>
+        <w:gridCol w:w="1034"/>
+        <w:gridCol w:w="913"/>
+        <w:gridCol w:w="920"/>
+      </w:tblGrid>
+      <w:tr>
+        <w:tc>
+          <w:tcPr>
+            <w:tcW w:w="691" w:type="dxa"/>
+          </w:tcPr>
+          <w:p>
+            <w:pPr>
+              <w:rPr>
+                <w:sz w:val="36"/>
+                <w:szCs w:val="36"/>
+              </w:rPr>
+            </w:pPr>
+            <w:r>
+              <w:rPr>
+                <w:sz w:val="36"/>
+                <w:szCs w:val="36"/>
+              </w:rPr>
+              <w:t>IV</w:t>
+            </w:r>
+          </w:p>
+        </w:tc>
+        <w:tc>
+          <w:tcPr>
+            <w:tcW w:w="1034" w:type="dxa"/>
+          </w:tcPr>
+          <w:p>
+            <w:pPr>
+              <w:rPr>
+                <w:sz w:val="36"/>
+                <w:szCs w:val="36"/>
+              </w:rPr>
+            </w:pPr>
+            <w:r>
+              <w:rPr>
+                <w:sz w:val="36"/>
+                <w:szCs w:val="36"/>
+              </w:rPr>
+              <w:t>AAD</w:t>
+            </w:r>
+          </w:p>
+        </w:tc>
+        <w:tc>
+          <w:tcPr>
+            <w:tcW w:w="913" w:type="dxa"/>
+          </w:tcPr>
+          <w:p>
+            <w:pPr>
+              <w:rPr>
+                <w:sz w:val="36"/>
+                <w:szCs w:val="36"/>
+              </w:rPr>
+            </w:pPr>
+            <w:r>
+              <w:rPr>
+                <w:sz w:val="36"/>
+                <w:szCs w:val="36"/>
+              </w:rPr>
+              <w:t>Tag</w:t>
+            </w:r>
+          </w:p>
+        </w:tc>
+        <w:tc>
+          <w:tcPr>
+            <w:tcW w:w="920" w:type="dxa"/>
+            <w:shd w:val="clear" w:color="auto" w:fill="A8D08D" w:themeFill="accent6" w:themeFillTint="99"/>
+          </w:tcPr>
+          <w:p>
+            <w:pPr>
+              <w:rPr>
+                <w:sz w:val="36"/>
+                <w:szCs w:val="36"/>
+              </w:rPr>
+            </w:pPr>
+            <w:r>
+              <w:rPr>
+                <w:sz w:val="36"/>
+                <w:szCs w:val="36"/>
+              </w:rPr>
+              <w:t>Ack</w:t>
+            </w:r>
+          </w:p>
+        </w:tc>
+      </w:tr>
+    </w:tbl>
+    <w:p>
+      <w:pPr>
+        <w:rPr>
+          <w:b/>
+          <w:sz w:val="36"/>
+          <w:szCs w:val="36"/>
+        </w:rPr>
+      </w:pPr>
+    </w:p>
+    <w:p>
+      <w:pPr>
+        <w:rPr>
+          <w:b/>
+          <w:sz w:val="36"/>
+          <w:szCs w:val="36"/>
+        </w:rPr>
+      </w:pPr>
+      <w:r>
+        <w:rPr>
+          <w:b/>
+          <w:sz w:val="36"/>
+          <w:szCs w:val="36"/>
+          <w:lang w:val="en-US"/>
+        </w:rPr>
+        <w:t>Logo</w:t>
+      </w:r>
+      <w:bookmarkStart w:id="0" w:name="_GoBack"/>
+      <w:bookmarkEnd w:id="0"/>
+      <w:r>
+        <w:rPr>
+          <w:b/>
+          <w:sz w:val="36"/>
+          <w:szCs w:val="36"/>
+          <w:lang w:val="en-US"/>
+        </w:rPr>
+        <w:t>ut</w:t>
+      </w:r>
+      <w:r>
+        <w:rPr>
+          <w:b/>
+          <w:sz w:val="36"/>
+          <w:szCs w:val="36"/>
+        </w:rPr>
+        <w:t>:</w:t>
+      </w:r>
+    </w:p>
+    <w:tbl>
+      <w:tblPr>
+        <w:tblStyle w:val="Grigliatabella"/>
+        <w:tblW w:w="5208" w:type="dxa"/>
+        <w:tblLook w:val="04A0" w:firstRow="1" w:lastRow="0" w:firstColumn="1" w:lastColumn="0" w:noHBand="0" w:noVBand="1"/>
+      </w:tblPr>
+      <w:tblGrid>
+        <w:gridCol w:w="677"/>
+        <w:gridCol w:w="1020"/>
+        <w:gridCol w:w="900"/>
+        <w:gridCol w:w="2611"/>
+      </w:tblGrid>
+      <w:tr>
+        <w:tc>
+          <w:tcPr>
+            <w:tcW w:w="677" w:type="dxa"/>
+          </w:tcPr>
+          <w:p>
+            <w:pPr>
+              <w:rPr>
+                <w:sz w:val="36"/>
+                <w:szCs w:val="36"/>
+              </w:rPr>
+            </w:pPr>
+            <w:r>
+              <w:rPr>
+                <w:sz w:val="36"/>
+                <w:szCs w:val="36"/>
+              </w:rPr>
+              <w:t>IV</w:t>
+            </w:r>
+          </w:p>
+        </w:tc>
+        <w:tc>
+          <w:tcPr>
+            <w:tcW w:w="1020" w:type="dxa"/>
+          </w:tcPr>
+          <w:p>
+            <w:pPr>
+              <w:rPr>
+                <w:sz w:val="36"/>
+                <w:szCs w:val="36"/>
+              </w:rPr>
+            </w:pPr>
+            <w:r>
+              <w:rPr>
+                <w:sz w:val="36"/>
+                <w:szCs w:val="36"/>
+              </w:rPr>
+              <w:t>AAD</w:t>
+            </w:r>
+          </w:p>
+        </w:tc>
+        <w:tc>
+          <w:tcPr>
+            <w:tcW w:w="900" w:type="dxa"/>
+          </w:tcPr>
+          <w:p>
+            <w:pPr>
+              <w:rPr>
+                <w:sz w:val="36"/>
+                <w:szCs w:val="36"/>
+              </w:rPr>
+            </w:pPr>
+            <w:r>
+              <w:rPr>
+                <w:sz w:val="36"/>
+                <w:szCs w:val="36"/>
+              </w:rPr>
+              <w:t>Tag</w:t>
+            </w:r>
+          </w:p>
+        </w:tc>
+        <w:tc>
+          <w:tcPr>
+            <w:tcW w:w="2611" w:type="dxa"/>
+            <w:shd w:val="clear" w:color="auto" w:fill="A8D08D" w:themeFill="accent6" w:themeFillTint="99"/>
+          </w:tcPr>
+          <w:p>
+            <w:pPr>
+              <w:rPr>
+                <w:sz w:val="36"/>
+                <w:szCs w:val="36"/>
+              </w:rPr>
+            </w:pPr>
+            <w:r>
+              <w:rPr>
+                <w:sz w:val="36"/>
+                <w:szCs w:val="36"/>
+                <w:lang w:val="en-US"/>
+              </w:rPr>
+              <w:t xml:space="preserve">Logout </w:t>
+            </w:r>
+            <w:r>
+              <w:rPr>
+                <w:sz w:val="36"/>
+                <w:szCs w:val="36"/>
+                <w:lang w:val="en-US"/>
+              </w:rPr>
+              <w:t>request</w:t>
+            </w:r>
+          </w:p>
+        </w:tc>
+      </w:tr>
+    </w:tbl>
+    <w:p>
+      <w:pPr>
+        <w:rPr>
+          <w:b/>
+          <w:sz w:val="36"/>
+          <w:szCs w:val="36"/>
+        </w:rPr>
+      </w:pPr>
+    </w:p>
+    <w:tbl>
+      <w:tblPr>
+        <w:tblStyle w:val="Grigliatabella"/>
+        <w:tblW w:w="0" w:type="auto"/>
+        <w:tblLook w:val="04A0" w:firstRow="1" w:lastRow="0" w:firstColumn="1" w:lastColumn="0" w:noHBand="0" w:noVBand="1"/>
+      </w:tblPr>
+      <w:tblGrid>
+        <w:gridCol w:w="691"/>
+        <w:gridCol w:w="1034"/>
+        <w:gridCol w:w="913"/>
+        <w:gridCol w:w="920"/>
+      </w:tblGrid>
+      <w:tr>
+        <w:tc>
+          <w:tcPr>
+            <w:tcW w:w="691" w:type="dxa"/>
+          </w:tcPr>
+          <w:p>
+            <w:pPr>
+              <w:rPr>
+                <w:sz w:val="36"/>
+                <w:szCs w:val="36"/>
+              </w:rPr>
+            </w:pPr>
+            <w:r>
+              <w:rPr>
+                <w:sz w:val="36"/>
+                <w:szCs w:val="36"/>
+              </w:rPr>
+              <w:t>IV</w:t>
+            </w:r>
+          </w:p>
+        </w:tc>
+        <w:tc>
+          <w:tcPr>
+            <w:tcW w:w="1034" w:type="dxa"/>
+          </w:tcPr>
+          <w:p>
+            <w:pPr>
+              <w:rPr>
+                <w:sz w:val="36"/>
+                <w:szCs w:val="36"/>
+              </w:rPr>
+            </w:pPr>
+            <w:r>
+              <w:rPr>
+                <w:sz w:val="36"/>
+                <w:szCs w:val="36"/>
+              </w:rPr>
+              <w:t>AAD</w:t>
+            </w:r>
+          </w:p>
+        </w:tc>
+        <w:tc>
+          <w:tcPr>
+            <w:tcW w:w="913" w:type="dxa"/>
+          </w:tcPr>
+          <w:p>
+            <w:pPr>
+              <w:rPr>
+                <w:sz w:val="36"/>
+                <w:szCs w:val="36"/>
+              </w:rPr>
+            </w:pPr>
+            <w:r>
+              <w:rPr>
+                <w:sz w:val="36"/>
+                <w:szCs w:val="36"/>
+              </w:rPr>
+              <w:t>Tag</w:t>
+            </w:r>
+          </w:p>
+        </w:tc>
+        <w:tc>
+          <w:tcPr>
+            <w:tcW w:w="920" w:type="dxa"/>
+            <w:shd w:val="clear" w:color="auto" w:fill="A8D08D" w:themeFill="accent6" w:themeFillTint="99"/>
+          </w:tcPr>
+          <w:p>
+            <w:pPr>
+              <w:rPr>
+                <w:sz w:val="36"/>
+                <w:szCs w:val="36"/>
+              </w:rPr>
+            </w:pPr>
+            <w:r>
+              <w:rPr>
+                <w:sz w:val="36"/>
+                <w:szCs w:val="36"/>
+              </w:rPr>
+              <w:t>Ack</w:t>
+            </w:r>
+          </w:p>
+        </w:tc>
+      </w:tr>
+    </w:tbl>
+    <w:p>
+      <w:pPr>
+        <w:rPr>
+          <w:b/>
           <w:sz w:val="36"/>
           <w:szCs w:val="36"/>
         </w:rPr>
@@ -1855,6 +4111,13 @@
         </dgm:presLayoutVars>
       </dgm:prSet>
       <dgm:spPr/>
+      <dgm:t>
+        <a:bodyPr/>
+        <a:lstStyle/>
+        <a:p>
+          <a:endParaRPr lang="it-IT"/>
+        </a:p>
+      </dgm:t>
     </dgm:pt>
     <dgm:pt modelId="{DD0091F0-13F4-425D-A428-1145B72F8C01}" type="pres">
       <dgm:prSet presAssocID="{59703021-E741-4AAD-BA1B-1504A6D58EA8}" presName="composite" presStyleCnt="0"/>
@@ -1992,6 +4255,13 @@
         </dgm:presLayoutVars>
       </dgm:prSet>
       <dgm:spPr/>
+      <dgm:t>
+        <a:bodyPr/>
+        <a:lstStyle/>
+        <a:p>
+          <a:endParaRPr lang="it-IT"/>
+        </a:p>
+      </dgm:t>
     </dgm:pt>
     <dgm:pt modelId="{1888F704-3826-4DB3-963E-2A826589819C}" type="pres">
       <dgm:prSet presAssocID="{7E3BFD5C-5AB4-4554-BDB7-403D9C99DE18}" presName="rect2" presStyleLbl="fgImgPlace1" presStyleIdx="2" presStyleCnt="4" custScaleX="109870" custScaleY="46006" custLinFactNeighborX="60930" custLinFactNeighborY="5022">
@@ -2039,6 +4309,13 @@
         </dgm:presLayoutVars>
       </dgm:prSet>
       <dgm:spPr/>
+      <dgm:t>
+        <a:bodyPr/>
+        <a:lstStyle/>
+        <a:p>
+          <a:endParaRPr lang="it-IT"/>
+        </a:p>
+      </dgm:t>
     </dgm:pt>
     <dgm:pt modelId="{FA9FCB5D-291B-4407-B547-1BE9E8C30A91}" type="pres">
       <dgm:prSet presAssocID="{E79DF883-933E-4263-9111-FA5BA94DCD3A}" presName="rect2" presStyleLbl="fgImgPlace1" presStyleIdx="3" presStyleCnt="4" custScaleX="101370" custScaleY="43313" custLinFactNeighborX="40023" custLinFactNeighborY="6438">
@@ -2072,15 +4349,15 @@
     </dgm:pt>
   </dgm:ptLst>
   <dgm:cxnLst>
+    <dgm:cxn modelId="{4132E25E-1A8C-4420-B666-092C19D08252}" type="presOf" srcId="{8EE92E76-7EEC-46E9-88C9-71CF4B08AAB9}" destId="{9A5C55C2-F46F-43E6-AEA9-8BC2F74151BF}" srcOrd="0" destOrd="0" presId="urn:microsoft.com/office/officeart/2008/layout/PictureStrips"/>
+    <dgm:cxn modelId="{3FFCAF88-6CA2-4A32-AE4B-12E1D1FECEE9}" srcId="{8EE92E76-7EEC-46E9-88C9-71CF4B08AAB9}" destId="{38DE6333-3E36-4AF5-AAE9-3049A2DE96DF}" srcOrd="1" destOrd="0" parTransId="{F9D14268-6C8F-477D-9BCF-619C6A5ADACD}" sibTransId="{6E76A3BD-4D1A-4CEC-8CCA-DF72A55FBB24}"/>
+    <dgm:cxn modelId="{FB48ED72-5AB6-42A1-B178-FD2255C190E6}" type="presOf" srcId="{38DE6333-3E36-4AF5-AAE9-3049A2DE96DF}" destId="{D977B688-F1B4-4677-8CAA-AC713AF74AE0}" srcOrd="0" destOrd="0" presId="urn:microsoft.com/office/officeart/2008/layout/PictureStrips"/>
     <dgm:cxn modelId="{4B21259E-ABF2-48E3-9D2C-FFB453F6847F}" srcId="{8EE92E76-7EEC-46E9-88C9-71CF4B08AAB9}" destId="{7E3BFD5C-5AB4-4554-BDB7-403D9C99DE18}" srcOrd="2" destOrd="0" parTransId="{AFCF39FD-2CEA-444A-BEA6-3938AD0B1870}" sibTransId="{6CC1DBCD-7D28-4217-AC42-D555428BC17D}"/>
+    <dgm:cxn modelId="{55A24E2F-F1C5-4224-B87B-96939A270DD4}" type="presOf" srcId="{59703021-E741-4AAD-BA1B-1504A6D58EA8}" destId="{AFA8378E-1B8C-4B73-9883-0662AD414DC8}" srcOrd="0" destOrd="0" presId="urn:microsoft.com/office/officeart/2008/layout/PictureStrips"/>
+    <dgm:cxn modelId="{260E627A-CB95-4E1F-84C9-E2179D200F9A}" type="presOf" srcId="{E79DF883-933E-4263-9111-FA5BA94DCD3A}" destId="{574A3CF1-D3B3-4598-9F3E-6BD751CB5CB9}" srcOrd="0" destOrd="0" presId="urn:microsoft.com/office/officeart/2008/layout/PictureStrips"/>
+    <dgm:cxn modelId="{184B32CD-9DFD-4BED-91A0-308C5E329941}" srcId="{8EE92E76-7EEC-46E9-88C9-71CF4B08AAB9}" destId="{E79DF883-933E-4263-9111-FA5BA94DCD3A}" srcOrd="3" destOrd="0" parTransId="{A972BD3F-2B47-420F-9C7E-55867909E41A}" sibTransId="{7119C510-D6DC-4635-9B29-C04CEA556E67}"/>
     <dgm:cxn modelId="{3D1DC960-D86F-4B15-80CB-D7F431168EA5}" type="presOf" srcId="{7E3BFD5C-5AB4-4554-BDB7-403D9C99DE18}" destId="{633A6E35-B858-4DE4-9BCA-911C53759B93}" srcOrd="0" destOrd="0" presId="urn:microsoft.com/office/officeart/2008/layout/PictureStrips"/>
-    <dgm:cxn modelId="{4132E25E-1A8C-4420-B666-092C19D08252}" type="presOf" srcId="{8EE92E76-7EEC-46E9-88C9-71CF4B08AAB9}" destId="{9A5C55C2-F46F-43E6-AEA9-8BC2F74151BF}" srcOrd="0" destOrd="0" presId="urn:microsoft.com/office/officeart/2008/layout/PictureStrips"/>
-    <dgm:cxn modelId="{260E627A-CB95-4E1F-84C9-E2179D200F9A}" type="presOf" srcId="{E79DF883-933E-4263-9111-FA5BA94DCD3A}" destId="{574A3CF1-D3B3-4598-9F3E-6BD751CB5CB9}" srcOrd="0" destOrd="0" presId="urn:microsoft.com/office/officeart/2008/layout/PictureStrips"/>
-    <dgm:cxn modelId="{FB48ED72-5AB6-42A1-B178-FD2255C190E6}" type="presOf" srcId="{38DE6333-3E36-4AF5-AAE9-3049A2DE96DF}" destId="{D977B688-F1B4-4677-8CAA-AC713AF74AE0}" srcOrd="0" destOrd="0" presId="urn:microsoft.com/office/officeart/2008/layout/PictureStrips"/>
-    <dgm:cxn modelId="{55A24E2F-F1C5-4224-B87B-96939A270DD4}" type="presOf" srcId="{59703021-E741-4AAD-BA1B-1504A6D58EA8}" destId="{AFA8378E-1B8C-4B73-9883-0662AD414DC8}" srcOrd="0" destOrd="0" presId="urn:microsoft.com/office/officeart/2008/layout/PictureStrips"/>
-    <dgm:cxn modelId="{3FFCAF88-6CA2-4A32-AE4B-12E1D1FECEE9}" srcId="{8EE92E76-7EEC-46E9-88C9-71CF4B08AAB9}" destId="{38DE6333-3E36-4AF5-AAE9-3049A2DE96DF}" srcOrd="1" destOrd="0" parTransId="{F9D14268-6C8F-477D-9BCF-619C6A5ADACD}" sibTransId="{6E76A3BD-4D1A-4CEC-8CCA-DF72A55FBB24}"/>
     <dgm:cxn modelId="{52B4B2C8-B0AD-4E26-A53B-11E094F869B8}" srcId="{8EE92E76-7EEC-46E9-88C9-71CF4B08AAB9}" destId="{59703021-E741-4AAD-BA1B-1504A6D58EA8}" srcOrd="0" destOrd="0" parTransId="{7DCA6598-54B1-4EDF-8155-3176B580C3B0}" sibTransId="{D77B64BA-B7C6-4F79-B853-5A9F1724FB9D}"/>
-    <dgm:cxn modelId="{184B32CD-9DFD-4BED-91A0-308C5E329941}" srcId="{8EE92E76-7EEC-46E9-88C9-71CF4B08AAB9}" destId="{E79DF883-933E-4263-9111-FA5BA94DCD3A}" srcOrd="3" destOrd="0" parTransId="{A972BD3F-2B47-420F-9C7E-55867909E41A}" sibTransId="{7119C510-D6DC-4635-9B29-C04CEA556E67}"/>
     <dgm:cxn modelId="{F54455C7-43E8-4849-8E0A-E2BD5BEDAC8F}" type="presParOf" srcId="{9A5C55C2-F46F-43E6-AEA9-8BC2F74151BF}" destId="{DD0091F0-13F4-425D-A428-1145B72F8C01}" srcOrd="0" destOrd="0" presId="urn:microsoft.com/office/officeart/2008/layout/PictureStrips"/>
     <dgm:cxn modelId="{D5B2A518-6D55-484D-B91E-05AC9AB86BDB}" type="presParOf" srcId="{DD0091F0-13F4-425D-A428-1145B72F8C01}" destId="{AFA8378E-1B8C-4B73-9883-0662AD414DC8}" srcOrd="0" destOrd="0" presId="urn:microsoft.com/office/officeart/2008/layout/PictureStrips"/>
     <dgm:cxn modelId="{276952B1-3014-4B65-8528-512EAE171AF8}" type="presParOf" srcId="{DD0091F0-13F4-425D-A428-1145B72F8C01}" destId="{842E56D0-D9E6-43D8-83E1-C3E31FA11DDE}" srcOrd="1" destOrd="0" presId="urn:microsoft.com/office/officeart/2008/layout/PictureStrips"/>

</xml_diff>